<commit_message>
add books to syllabus
</commit_message>
<xml_diff>
--- a/syllabus.docx
+++ b/syllabus.docx
@@ -161,8 +161,6 @@
         </w:rPr>
         <w:t>2-7062510</w:t>
       </w:r>
-      <w:bookmarkStart w:id="0" w:name="_GoBack"/>
-      <w:bookmarkEnd w:id="0"/>
     </w:p>
     <w:p>
       <w:pPr>
@@ -793,11 +791,6 @@
         </w:rPr>
         <w:t>ביבליוגרפיה:</w:t>
       </w:r>
-    </w:p>
-    <w:p>
-      <w:pPr>
-        <w:bidi w:val="0"/>
-      </w:pPr>
     </w:p>
     <w:p>
       <w:pPr>
@@ -865,6 +858,7 @@
       <w:pPr>
         <w:bidi w:val="0"/>
         <w:rPr>
+          <w:rFonts w:hint="cs"/>
           <w:rtl/>
         </w:rPr>
       </w:pPr>
@@ -876,10 +870,10 @@
       <w:r>
         <w:t xml:space="preserve">2. </w:t>
       </w:r>
-      <w:bookmarkStart w:id="1" w:name="productTitle1"/>
-      <w:bookmarkStart w:id="2" w:name="title1"/>
+      <w:bookmarkStart w:id="0" w:name="productTitle1"/>
+      <w:bookmarkStart w:id="1" w:name="title1"/>
+      <w:bookmarkEnd w:id="0"/>
       <w:bookmarkEnd w:id="1"/>
-      <w:bookmarkEnd w:id="2"/>
       <w:r>
         <w:rPr>
           <w:b/>
@@ -908,26 +902,25 @@
           <w:bCs/>
           <w:i/>
           <w:iCs/>
-          <w:color w:val="0000FF"/>
-        </w:rPr>
-      </w:pPr>
-      <w:r>
-        <w:rPr>
-          <w:rFonts w:hint="cs"/>
+          <w:color w:val="008000"/>
+        </w:rPr>
+      </w:pPr>
+      <w:r>
+        <w:rPr>
           <w:b/>
           <w:bCs/>
           <w:i/>
           <w:iCs/>
-          <w:color w:val="0000FF"/>
-          <w:rtl/>
-        </w:rPr>
-        <w:t>יו"ש אין, הזמנה מס' 06238-04</w:t>
+          <w:color w:val="008000"/>
+        </w:rPr>
+        <w:t>794.81536 FUL  X  1</w:t>
       </w:r>
     </w:p>
     <w:p>
       <w:pPr>
         <w:bidi w:val="0"/>
         <w:rPr>
+          <w:rFonts w:hint="cs"/>
           <w:rtl/>
         </w:rPr>
       </w:pPr>
@@ -937,28 +930,20 @@
         <w:pStyle w:val="TableContents"/>
         <w:bidi w:val="0"/>
       </w:pPr>
-      <w:bookmarkStart w:id="3" w:name="__DdeLink__392_1724280784"/>
+      <w:r>
+        <w:rPr>
+          <w:rStyle w:val="InternetLink"/>
+        </w:rPr>
+        <w:t xml:space="preserve">3. </w:t>
+      </w:r>
+      <w:bookmarkStart w:id="2" w:name="__DdeLink__392_1724280784"/>
       <w:r>
         <w:rPr>
           <w:rStyle w:val="StrongEmphasis"/>
-          <w:rFonts w:hint="cs"/>
-          <w:rtl/>
-        </w:rPr>
-        <w:t>3</w:t>
-      </w:r>
-      <w:r>
-        <w:rPr>
-          <w:rStyle w:val="StrongEmphasis"/>
-        </w:rPr>
-        <w:t>. L</w:t>
-      </w:r>
-      <w:r>
-        <w:rPr>
-          <w:rStyle w:val="StrongEmphasis"/>
-        </w:rPr>
-        <w:t>evel Up! The Guide to Great Video Game Design</w:t>
-      </w:r>
-      <w:bookmarkEnd w:id="3"/>
+        </w:rPr>
+        <w:t>Level Up! The Guide to Great Video Game Design</w:t>
+      </w:r>
+      <w:bookmarkEnd w:id="2"/>
       <w:r>
         <w:rPr>
           <w:rStyle w:val="StrongEmphasis"/>
@@ -1034,6 +1019,7 @@
         <w:bidi w:val="0"/>
         <w:rPr>
           <w:rStyle w:val="InternetLink"/>
+          <w:rFonts w:hint="cs"/>
           <w:rtl/>
         </w:rPr>
       </w:pPr>
@@ -1089,19 +1075,81 @@
           <w:bCs/>
           <w:i/>
           <w:iCs/>
-        </w:rPr>
-      </w:pPr>
-      <w:r>
+          <w:color w:val="008000"/>
+        </w:rPr>
+      </w:pPr>
+      <w:r>
+        <w:rPr>
+          <w:rStyle w:val="InternetLink"/>
+          <w:b/>
+          <w:bCs/>
+          <w:i/>
+          <w:iCs/>
+          <w:color w:val="008000"/>
+        </w:rPr>
+        <w:t>005.133 C++  X  1</w:t>
+      </w:r>
+    </w:p>
+    <w:p>
+      <w:pPr>
+        <w:pStyle w:val="TableContents"/>
+        <w:bidi w:val="0"/>
         <w:rPr>
           <w:rStyle w:val="InternetLink"/>
           <w:rFonts w:hint="cs"/>
+          <w:rtl/>
+        </w:rPr>
+      </w:pPr>
+    </w:p>
+    <w:p>
+      <w:pPr>
+        <w:pStyle w:val="TableContents"/>
+        <w:bidi w:val="0"/>
+        <w:rPr>
+          <w:rFonts w:hint="cs"/>
+          <w:rtl/>
+        </w:rPr>
+      </w:pPr>
+      <w:r>
+        <w:rPr>
+          <w:rStyle w:val="InternetLink"/>
+        </w:rPr>
+        <w:t xml:space="preserve">5. </w:t>
+      </w:r>
+      <w:r>
+        <w:rPr>
+          <w:rStyle w:val="StrongEmphasis"/>
+        </w:rPr>
+        <w:t xml:space="preserve">An Introduction to Unreal Engine 4,  </w:t>
+      </w:r>
+      <w:r>
+        <w:rPr>
+          <w:rStyle w:val="InternetLink"/>
+        </w:rPr>
+        <w:t xml:space="preserve">by Andrew Sanders,  http://a.co/d/7yG9sFP </w:t>
+      </w:r>
+    </w:p>
+    <w:p>
+      <w:pPr>
+        <w:pStyle w:val="TableContents"/>
+        <w:bidi w:val="0"/>
+        <w:rPr>
           <w:b/>
           <w:bCs/>
           <w:i/>
           <w:iCs/>
-          <w:rtl/>
-        </w:rPr>
-        <w:t>יו"ש אין, הזמנה מס' 06238-05</w:t>
+          <w:color w:val="008000"/>
+        </w:rPr>
+      </w:pPr>
+      <w:r>
+        <w:rPr>
+          <w:b/>
+          <w:bCs/>
+          <w:i/>
+          <w:iCs/>
+          <w:color w:val="008000"/>
+        </w:rPr>
+        <w:t>794.81526 SAN  X  1</w:t>
       </w:r>
     </w:p>
     <w:p>
@@ -1109,68 +1157,7 @@
         <w:pStyle w:val="TableContents"/>
         <w:bidi w:val="0"/>
         <w:rPr>
-          <w:rStyle w:val="InternetLink"/>
-          <w:rtl/>
-        </w:rPr>
-      </w:pPr>
-    </w:p>
-    <w:p>
-      <w:pPr>
-        <w:pStyle w:val="TableContents"/>
-        <w:bidi w:val="0"/>
-        <w:rPr>
-          <w:rtl/>
-        </w:rPr>
-      </w:pPr>
-      <w:r>
-        <w:rPr>
-          <w:rStyle w:val="InternetLink"/>
-        </w:rPr>
-        <w:t xml:space="preserve">5. </w:t>
-      </w:r>
-      <w:r>
-        <w:rPr>
-          <w:rStyle w:val="StrongEmphasis"/>
-        </w:rPr>
-        <w:t xml:space="preserve">An Introduction to Unreal Engine 4,  </w:t>
-      </w:r>
-      <w:r>
-        <w:rPr>
-          <w:rStyle w:val="InternetLink"/>
-        </w:rPr>
-        <w:t xml:space="preserve">by Andrew Sanders,  http://a.co/d/7yG9sFP </w:t>
-      </w:r>
-    </w:p>
-    <w:p>
-      <w:pPr>
-        <w:pStyle w:val="TableContents"/>
-        <w:bidi w:val="0"/>
-        <w:rPr>
-          <w:b/>
-          <w:bCs/>
-          <w:i/>
-          <w:iCs/>
-          <w:color w:val="0000FF"/>
-        </w:rPr>
-      </w:pPr>
-      <w:r>
-        <w:rPr>
           <w:rFonts w:hint="cs"/>
-          <w:b/>
-          <w:bCs/>
-          <w:i/>
-          <w:iCs/>
-          <w:color w:val="0000FF"/>
-          <w:rtl/>
-        </w:rPr>
-        <w:t>יו"ש אין, הזמנה מס' 06238-06</w:t>
-      </w:r>
-    </w:p>
-    <w:p>
-      <w:pPr>
-        <w:pStyle w:val="TableContents"/>
-        <w:bidi w:val="0"/>
-        <w:rPr>
           <w:rtl/>
         </w:rPr>
       </w:pPr>
@@ -1224,19 +1211,19 @@
           <w:bCs/>
           <w:i/>
           <w:iCs/>
+          <w:color w:val="008000"/>
         </w:rPr>
       </w:pPr>
       <w:r>
         <w:rPr>
           <w:rStyle w:val="InternetLink"/>
-          <w:rFonts w:hint="cs"/>
           <w:b/>
           <w:bCs/>
           <w:i/>
           <w:iCs/>
-          <w:rtl/>
-        </w:rPr>
-        <w:t>יו"ש אין, הזמנה מס' 06238-07</w:t>
+          <w:color w:val="008000"/>
+        </w:rPr>
+        <w:t>794.81526 McCAF  X  1</w:t>
       </w:r>
     </w:p>
     <w:p>
@@ -1244,6 +1231,8 @@
         <w:pStyle w:val="TableContents"/>
         <w:bidi w:val="0"/>
       </w:pPr>
+      <w:bookmarkStart w:id="3" w:name="_GoBack"/>
+      <w:bookmarkEnd w:id="3"/>
     </w:p>
     <w:p>
       <w:pPr>
@@ -2973,7 +2962,7 @@
     </w:rPrDefault>
     <w:pPrDefault/>
   </w:docDefaults>
-  <w:latentStyles w:defLockedState="0" w:defUIPriority="99" w:defSemiHidden="0" w:defUnhideWhenUsed="0" w:defQFormat="0" w:count="376">
+  <w:latentStyles w:defLockedState="0" w:defUIPriority="99" w:defSemiHidden="0" w:defUnhideWhenUsed="0" w:defQFormat="0" w:count="377">
     <w:lsdException w:name="Normal" w:uiPriority="0" w:qFormat="1"/>
     <w:lsdException w:name="heading 1" w:uiPriority="9" w:qFormat="1"/>
     <w:lsdException w:name="heading 2" w:semiHidden="1" w:uiPriority="9" w:unhideWhenUsed="1" w:qFormat="1"/>
@@ -3079,7 +3068,6 @@
     <w:lsdException w:name="HTML Sample" w:semiHidden="1" w:unhideWhenUsed="1"/>
     <w:lsdException w:name="HTML Typewriter" w:semiHidden="1" w:unhideWhenUsed="1"/>
     <w:lsdException w:name="HTML Variable" w:semiHidden="1" w:unhideWhenUsed="1"/>
-    <w:lsdException w:name="Normal Table" w:semiHidden="1" w:unhideWhenUsed="1"/>
     <w:lsdException w:name="annotation subject" w:semiHidden="1" w:unhideWhenUsed="1"/>
     <w:lsdException w:name="No List" w:semiHidden="1" w:unhideWhenUsed="1"/>
     <w:lsdException w:name="Outline List 1" w:semiHidden="1" w:unhideWhenUsed="1"/>
@@ -3126,10 +3114,8 @@
     <w:lsdException w:name="Table Subtle 2" w:semiHidden="1" w:unhideWhenUsed="1"/>
     <w:lsdException w:name="Table Web 1" w:semiHidden="1" w:unhideWhenUsed="1"/>
     <w:lsdException w:name="Table Web 2" w:semiHidden="1" w:unhideWhenUsed="1"/>
-    <w:lsdException w:name="Table Web 3" w:semiHidden="1" w:unhideWhenUsed="1"/>
     <w:lsdException w:name="Balloon Text" w:semiHidden="1" w:unhideWhenUsed="1"/>
     <w:lsdException w:name="Table Grid" w:uiPriority="39"/>
-    <w:lsdException w:name="Table Theme" w:semiHidden="1" w:unhideWhenUsed="1"/>
     <w:lsdException w:name="Placeholder Text" w:semiHidden="1"/>
     <w:lsdException w:name="No Spacing" w:uiPriority="1" w:qFormat="1"/>
     <w:lsdException w:name="Light Shading" w:uiPriority="60"/>
@@ -3350,6 +3336,7 @@
     <w:lsdException w:name="Hashtag" w:semiHidden="1" w:unhideWhenUsed="1"/>
     <w:lsdException w:name="Unresolved Mention" w:semiHidden="1" w:unhideWhenUsed="1"/>
     <w:lsdException w:name="Smart Link" w:semiHidden="1" w:unhideWhenUsed="1"/>
+    <w:lsdException w:name="Smart Link Error" w:semiHidden="1" w:unhideWhenUsed="1"/>
   </w:latentStyles>
   <w:style w:type="paragraph" w:default="1" w:styleId="Normal">
     <w:name w:val="Normal"/>
@@ -5348,7 +5335,7 @@
 </file>
 
 <file path=customXml/itemProps1.xml><?xml version="1.0" encoding="utf-8"?>
-<ds:datastoreItem xmlns:ds="http://schemas.openxmlformats.org/officeDocument/2006/customXml" ds:itemID="{A6CAD78E-4EF4-40B5-8938-A4197883C743}">
+<ds:datastoreItem xmlns:ds="http://schemas.openxmlformats.org/officeDocument/2006/customXml" ds:itemID="{B23D9FC5-4E24-4B7A-AD52-C2F900267234}">
   <ds:schemaRefs>
     <ds:schemaRef ds:uri="http://schemas.openxmlformats.org/officeDocument/2006/bibliography"/>
   </ds:schemaRefs>

</xml_diff>